<commit_message>
nmv 11 10 2025
</commit_message>
<xml_diff>
--- a/TS Jatai Ghanam Project/TS 6.3/TS 6.3 Ghanam Malayalam Corrections.docx
+++ b/TS Jatai Ghanam Project/TS 6.3/TS 6.3 Ghanam Malayalam Corrections.docx
@@ -206,6 +206,7 @@
               </w:rPr>
               <w:t>(</w:t>
             </w:r>
+            <w:proofErr w:type="gramStart"/>
             <w:r>
               <w:rPr>
                 <w:rFonts w:cs="BRH Malayalam Extra"/>
@@ -229,7 +230,16 @@
                 <w:color w:val="000000"/>
                 <w:szCs w:val="32"/>
               </w:rPr>
-              <w:t>[P2</w:t>
+              <w:t>[</w:t>
+            </w:r>
+            <w:proofErr w:type="gramEnd"/>
+            <w:r>
+              <w:rPr>
+                <w:rFonts w:cs="BRH Malayalam Extra"/>
+                <w:color w:val="000000"/>
+                <w:szCs w:val="32"/>
+              </w:rPr>
+              <w:t>P2</w:t>
             </w:r>
             <w:r>
               <w:rPr>
@@ -663,6 +673,7 @@
               </w:rPr>
               <w:t>(</w:t>
             </w:r>
+            <w:proofErr w:type="gramStart"/>
             <w:r>
               <w:rPr>
                 <w:rFonts w:cs="BRH Malayalam Extra"/>
@@ -686,7 +697,16 @@
                 <w:color w:val="000000"/>
                 <w:szCs w:val="32"/>
               </w:rPr>
-              <w:t>[P2</w:t>
+              <w:t>[</w:t>
+            </w:r>
+            <w:proofErr w:type="gramEnd"/>
+            <w:r>
+              <w:rPr>
+                <w:rFonts w:cs="BRH Malayalam Extra"/>
+                <w:color w:val="000000"/>
+                <w:szCs w:val="32"/>
+              </w:rPr>
+              <w:t>P2</w:t>
             </w:r>
             <w:r>
               <w:rPr>
@@ -1049,6 +1069,7 @@
               </w:rPr>
               <w:t>(</w:t>
             </w:r>
+            <w:proofErr w:type="gramStart"/>
             <w:r>
               <w:rPr>
                 <w:rFonts w:cs="BRH Malayalam Extra"/>
@@ -1072,7 +1093,16 @@
                 <w:color w:val="000000"/>
                 <w:szCs w:val="32"/>
               </w:rPr>
-              <w:t>[P2</w:t>
+              <w:t>[</w:t>
+            </w:r>
+            <w:proofErr w:type="gramEnd"/>
+            <w:r>
+              <w:rPr>
+                <w:rFonts w:cs="BRH Malayalam Extra"/>
+                <w:color w:val="000000"/>
+                <w:szCs w:val="32"/>
+              </w:rPr>
+              <w:t>P2</w:t>
             </w:r>
             <w:r>
               <w:rPr>
@@ -1527,6 +1557,7 @@
               </w:rPr>
               <w:t>(</w:t>
             </w:r>
+            <w:proofErr w:type="gramStart"/>
             <w:r>
               <w:rPr>
                 <w:rFonts w:cs="BRH Malayalam Extra"/>
@@ -1550,7 +1581,16 @@
                 <w:color w:val="000000"/>
                 <w:szCs w:val="32"/>
               </w:rPr>
-              <w:t>[P2</w:t>
+              <w:t>[</w:t>
+            </w:r>
+            <w:proofErr w:type="gramEnd"/>
+            <w:r>
+              <w:rPr>
+                <w:rFonts w:cs="BRH Malayalam Extra"/>
+                <w:color w:val="000000"/>
+                <w:szCs w:val="32"/>
+              </w:rPr>
+              <w:t>P2</w:t>
             </w:r>
             <w:r>
               <w:rPr>
@@ -1970,6 +2010,7 @@
               </w:rPr>
               <w:t>(</w:t>
             </w:r>
+            <w:proofErr w:type="gramStart"/>
             <w:r>
               <w:rPr>
                 <w:rFonts w:cs="BRH Malayalam Extra"/>
@@ -1993,7 +2034,16 @@
                 <w:color w:val="000000"/>
                 <w:szCs w:val="32"/>
               </w:rPr>
-              <w:t>[P4</w:t>
+              <w:t>[</w:t>
+            </w:r>
+            <w:proofErr w:type="gramEnd"/>
+            <w:r>
+              <w:rPr>
+                <w:rFonts w:cs="BRH Malayalam Extra"/>
+                <w:color w:val="000000"/>
+                <w:szCs w:val="32"/>
+              </w:rPr>
+              <w:t>P4</w:t>
             </w:r>
             <w:r>
               <w:rPr>
@@ -2775,6 +2825,7 @@
               </w:rPr>
               <w:t>(</w:t>
             </w:r>
+            <w:proofErr w:type="gramStart"/>
             <w:r>
               <w:rPr>
                 <w:rFonts w:cs="BRH Malayalam Extra"/>
@@ -2798,7 +2849,16 @@
                 <w:color w:val="000000"/>
                 <w:szCs w:val="32"/>
               </w:rPr>
-              <w:t>[P4</w:t>
+              <w:t>[</w:t>
+            </w:r>
+            <w:proofErr w:type="gramEnd"/>
+            <w:r>
+              <w:rPr>
+                <w:rFonts w:cs="BRH Malayalam Extra"/>
+                <w:color w:val="000000"/>
+                <w:szCs w:val="32"/>
+              </w:rPr>
+              <w:t>P4</w:t>
             </w:r>
             <w:r>
               <w:rPr>
@@ -3667,6 +3727,7 @@
               <w:lastRenderedPageBreak/>
               <w:t>(</w:t>
             </w:r>
+            <w:proofErr w:type="gramStart"/>
             <w:r>
               <w:rPr>
                 <w:rFonts w:cs="BRH Malayalam Extra"/>
@@ -3690,7 +3751,16 @@
                 <w:color w:val="000000"/>
                 <w:szCs w:val="32"/>
               </w:rPr>
-              <w:t>[P23</w:t>
+              <w:t>[</w:t>
+            </w:r>
+            <w:proofErr w:type="gramEnd"/>
+            <w:r>
+              <w:rPr>
+                <w:rFonts w:cs="BRH Malayalam Extra"/>
+                <w:color w:val="000000"/>
+                <w:szCs w:val="32"/>
+              </w:rPr>
+              <w:t>P23</w:t>
             </w:r>
             <w:r>
               <w:rPr>
@@ -4195,6 +4265,7 @@
               </w:rPr>
               <w:t>(</w:t>
             </w:r>
+            <w:proofErr w:type="gramStart"/>
             <w:r>
               <w:rPr>
                 <w:rFonts w:cs="BRH Malayalam Extra"/>
@@ -4218,7 +4289,16 @@
                 <w:color w:val="000000"/>
                 <w:szCs w:val="32"/>
               </w:rPr>
-              <w:t>[P23</w:t>
+              <w:t>[</w:t>
+            </w:r>
+            <w:proofErr w:type="gramEnd"/>
+            <w:r>
+              <w:rPr>
+                <w:rFonts w:cs="BRH Malayalam Extra"/>
+                <w:color w:val="000000"/>
+                <w:szCs w:val="32"/>
+              </w:rPr>
+              <w:t>P23</w:t>
             </w:r>
             <w:r>
               <w:rPr>
@@ -4688,6 +4768,7 @@
               </w:rPr>
               <w:t>(</w:t>
             </w:r>
+            <w:proofErr w:type="gramStart"/>
             <w:r>
               <w:rPr>
                 <w:rFonts w:cs="BRH Malayalam Extra"/>
@@ -4711,7 +4792,16 @@
                 <w:color w:val="000000"/>
                 <w:szCs w:val="32"/>
               </w:rPr>
-              <w:t>[P23</w:t>
+              <w:t>[</w:t>
+            </w:r>
+            <w:proofErr w:type="gramEnd"/>
+            <w:r>
+              <w:rPr>
+                <w:rFonts w:cs="BRH Malayalam Extra"/>
+                <w:color w:val="000000"/>
+                <w:szCs w:val="32"/>
+              </w:rPr>
+              <w:t>P23</w:t>
             </w:r>
             <w:r>
               <w:rPr>
@@ -5264,6 +5354,7 @@
               </w:rPr>
               <w:t>(</w:t>
             </w:r>
+            <w:proofErr w:type="gramStart"/>
             <w:r>
               <w:rPr>
                 <w:rFonts w:cs="BRH Malayalam Extra"/>
@@ -5287,7 +5378,16 @@
                 <w:color w:val="000000"/>
                 <w:szCs w:val="32"/>
               </w:rPr>
-              <w:t>[P23</w:t>
+              <w:t>[</w:t>
+            </w:r>
+            <w:proofErr w:type="gramEnd"/>
+            <w:r>
+              <w:rPr>
+                <w:rFonts w:cs="BRH Malayalam Extra"/>
+                <w:color w:val="000000"/>
+                <w:szCs w:val="32"/>
+              </w:rPr>
+              <w:t>P23</w:t>
             </w:r>
             <w:r>
               <w:rPr>
@@ -5764,6 +5864,7 @@
               <w:lastRenderedPageBreak/>
               <w:t>(</w:t>
             </w:r>
+            <w:proofErr w:type="gramStart"/>
             <w:r>
               <w:rPr>
                 <w:rFonts w:cs="BRH Malayalam Extra"/>
@@ -5787,7 +5888,16 @@
                 <w:color w:val="000000"/>
                 <w:szCs w:val="32"/>
               </w:rPr>
-              <w:t>[P27</w:t>
+              <w:t>[</w:t>
+            </w:r>
+            <w:proofErr w:type="gramEnd"/>
+            <w:r>
+              <w:rPr>
+                <w:rFonts w:cs="BRH Malayalam Extra"/>
+                <w:color w:val="000000"/>
+                <w:szCs w:val="32"/>
+              </w:rPr>
+              <w:t>P27</w:t>
             </w:r>
             <w:r>
               <w:rPr>
@@ -6259,6 +6369,7 @@
               </w:rPr>
               <w:t>(</w:t>
             </w:r>
+            <w:proofErr w:type="gramStart"/>
             <w:r>
               <w:rPr>
                 <w:rFonts w:cs="BRH Malayalam Extra"/>
@@ -6282,7 +6393,16 @@
                 <w:color w:val="000000"/>
                 <w:szCs w:val="32"/>
               </w:rPr>
-              <w:t>[P27</w:t>
+              <w:t>[</w:t>
+            </w:r>
+            <w:proofErr w:type="gramEnd"/>
+            <w:r>
+              <w:rPr>
+                <w:rFonts w:cs="BRH Malayalam Extra"/>
+                <w:color w:val="000000"/>
+                <w:szCs w:val="32"/>
+              </w:rPr>
+              <w:t>P27</w:t>
             </w:r>
             <w:r>
               <w:rPr>
@@ -7207,6 +7327,7 @@
               </w:rPr>
               <w:t>(</w:t>
             </w:r>
+            <w:proofErr w:type="gramStart"/>
             <w:r>
               <w:rPr>
                 <w:rFonts w:cs="BRH Malayalam Extra"/>
@@ -7230,7 +7351,16 @@
                 <w:color w:val="000000"/>
                 <w:szCs w:val="32"/>
               </w:rPr>
-              <w:t>[P27</w:t>
+              <w:t>[</w:t>
+            </w:r>
+            <w:proofErr w:type="gramEnd"/>
+            <w:r>
+              <w:rPr>
+                <w:rFonts w:cs="BRH Malayalam Extra"/>
+                <w:color w:val="000000"/>
+                <w:szCs w:val="32"/>
+              </w:rPr>
+              <w:t>P27</w:t>
             </w:r>
             <w:r>
               <w:rPr>
@@ -7881,6 +8011,7 @@
               </w:rPr>
               <w:t>(</w:t>
             </w:r>
+            <w:proofErr w:type="gramStart"/>
             <w:r>
               <w:rPr>
                 <w:rFonts w:cs="BRH Malayalam Extra"/>
@@ -7904,7 +8035,16 @@
                 <w:color w:val="000000"/>
                 <w:szCs w:val="32"/>
               </w:rPr>
-              <w:t>[P27</w:t>
+              <w:t>[</w:t>
+            </w:r>
+            <w:proofErr w:type="gramEnd"/>
+            <w:r>
+              <w:rPr>
+                <w:rFonts w:cs="BRH Malayalam Extra"/>
+                <w:color w:val="000000"/>
+                <w:szCs w:val="32"/>
+              </w:rPr>
+              <w:t>P27</w:t>
             </w:r>
             <w:r>
               <w:rPr>
@@ -10776,7 +10916,6 @@
                 <w:rFonts w:ascii="BRH Malayalam Extra" w:hAnsi="BRH Malayalam Extra" w:cs="BRH Malayalam Extra"/>
                 <w:sz w:val="32"/>
                 <w:szCs w:val="32"/>
-                <w:lang w:val="it-IT"/>
               </w:rPr>
             </w:pPr>
             <w:r>
@@ -10784,7 +10923,6 @@
                 <w:rFonts w:ascii="BRH Malayalam Extra" w:hAnsi="BRH Malayalam Extra" w:cs="BRH Malayalam Extra"/>
                 <w:sz w:val="32"/>
                 <w:szCs w:val="32"/>
-                <w:lang w:val="it-IT"/>
               </w:rPr>
               <w:lastRenderedPageBreak/>
               <w:t>(</w:t>
@@ -10793,7 +10931,6 @@
               <w:rPr>
                 <w:rFonts w:cs="BRH Malayalam Extra"/>
                 <w:szCs w:val="32"/>
-                <w:lang w:val="it-IT"/>
               </w:rPr>
               <w:t>41</w:t>
             </w:r>
@@ -10802,7 +10939,6 @@
                 <w:rFonts w:ascii="BRH Malayalam Extra" w:hAnsi="BRH Malayalam Extra" w:cs="BRH Malayalam Extra"/>
                 <w:sz w:val="32"/>
                 <w:szCs w:val="32"/>
-                <w:lang w:val="it-IT"/>
               </w:rPr>
               <w:t>)</w:t>
             </w:r>
@@ -10810,7 +10946,6 @@
               <w:rPr>
                 <w:rFonts w:cs="BRH Malayalam Extra"/>
                 <w:szCs w:val="32"/>
-                <w:lang w:val="it-IT"/>
               </w:rPr>
               <w:t>[P28</w:t>
             </w:r>
@@ -10819,7 +10954,6 @@
                 <w:rFonts w:ascii="BRH Malayalam Extra" w:hAnsi="BRH Malayalam Extra" w:cs="BRH Malayalam Extra"/>
                 <w:sz w:val="32"/>
                 <w:szCs w:val="32"/>
-                <w:lang w:val="it-IT"/>
               </w:rPr>
               <w:t xml:space="preserve">] </w:t>
             </w:r>
@@ -10827,7 +10961,6 @@
               <w:rPr>
                 <w:rFonts w:cs="BRH Malayalam Extra"/>
                 <w:szCs w:val="32"/>
-                <w:lang w:val="it-IT"/>
               </w:rPr>
               <w:t>6</w:t>
             </w:r>
@@ -10836,7 +10969,6 @@
                 <w:rFonts w:ascii="BRH Malayalam Extra" w:hAnsi="BRH Malayalam Extra" w:cs="BRH Malayalam Extra"/>
                 <w:sz w:val="32"/>
                 <w:szCs w:val="32"/>
-                <w:lang w:val="it-IT"/>
               </w:rPr>
               <w:t>.</w:t>
             </w:r>
@@ -10844,7 +10976,6 @@
               <w:rPr>
                 <w:rFonts w:cs="BRH Malayalam Extra"/>
                 <w:szCs w:val="32"/>
-                <w:lang w:val="it-IT"/>
               </w:rPr>
               <w:t>3</w:t>
             </w:r>
@@ -10853,7 +10984,6 @@
                 <w:rFonts w:ascii="BRH Malayalam Extra" w:hAnsi="BRH Malayalam Extra" w:cs="BRH Malayalam Extra"/>
                 <w:sz w:val="32"/>
                 <w:szCs w:val="32"/>
-                <w:lang w:val="it-IT"/>
               </w:rPr>
               <w:t>.</w:t>
             </w:r>
@@ -10861,7 +10991,6 @@
               <w:rPr>
                 <w:rFonts w:cs="BRH Malayalam Extra"/>
                 <w:szCs w:val="32"/>
-                <w:lang w:val="it-IT"/>
               </w:rPr>
               <w:t>5</w:t>
             </w:r>
@@ -10870,7 +10999,6 @@
                 <w:rFonts w:ascii="BRH Malayalam Extra" w:hAnsi="BRH Malayalam Extra" w:cs="BRH Malayalam Extra"/>
                 <w:sz w:val="32"/>
                 <w:szCs w:val="32"/>
-                <w:lang w:val="it-IT"/>
               </w:rPr>
               <w:t>.</w:t>
             </w:r>
@@ -10878,7 +11006,6 @@
               <w:rPr>
                 <w:rFonts w:cs="BRH Malayalam Extra"/>
                 <w:szCs w:val="32"/>
-                <w:lang w:val="it-IT"/>
               </w:rPr>
               <w:t>1</w:t>
             </w:r>
@@ -10887,7 +11014,6 @@
                 <w:rFonts w:ascii="BRH Malayalam Extra" w:hAnsi="BRH Malayalam Extra" w:cs="BRH Malayalam Extra"/>
                 <w:sz w:val="32"/>
                 <w:szCs w:val="32"/>
-                <w:lang w:val="it-IT"/>
               </w:rPr>
               <w:t>(</w:t>
             </w:r>
@@ -10895,7 +11021,6 @@
               <w:rPr>
                 <w:rFonts w:cs="BRH Malayalam Extra"/>
                 <w:szCs w:val="32"/>
-                <w:lang w:val="it-IT"/>
               </w:rPr>
               <w:t>36</w:t>
             </w:r>
@@ -10904,7 +11029,6 @@
                 <w:rFonts w:ascii="BRH Malayalam Extra" w:hAnsi="BRH Malayalam Extra" w:cs="BRH Malayalam Extra"/>
                 <w:sz w:val="32"/>
                 <w:szCs w:val="32"/>
-                <w:lang w:val="it-IT"/>
               </w:rPr>
               <w:t>)- öe</w:t>
             </w:r>
@@ -10913,16 +11037,14 @@
                 <w:rFonts w:ascii="BRH Malayalam Extra" w:hAnsi="BRH Malayalam Extra" w:cs="BRH Malayalam Extra"/>
                 <w:sz w:val="28"/>
                 <w:szCs w:val="32"/>
-                <w:lang w:val="it-IT"/>
-              </w:rPr>
-              <w:t>–</w:t>
-            </w:r>
-            <w:r>
-              <w:rPr>
-                <w:rFonts w:ascii="BRH Malayalam Extra" w:hAnsi="BRH Malayalam Extra" w:cs="BRH Malayalam Extra"/>
-                <w:sz w:val="32"/>
-                <w:szCs w:val="32"/>
-                <w:lang w:val="it-IT"/>
+              </w:rPr>
+              <w:t>–</w:t>
+            </w:r>
+            <w:r>
+              <w:rPr>
+                <w:rFonts w:ascii="BRH Malayalam Extra" w:hAnsi="BRH Malayalam Extra" w:cs="BRH Malayalam Extra"/>
+                <w:sz w:val="32"/>
+                <w:szCs w:val="32"/>
               </w:rPr>
               <w:t>Rd—dxj |</w:t>
             </w:r>
@@ -10937,7 +11059,6 @@
               <w:rPr>
                 <w:rFonts w:cs="BRH Malayalam Extra"/>
                 <w:szCs w:val="40"/>
-                <w:lang w:val="it-IT"/>
               </w:rPr>
             </w:pPr>
             <w:r>
@@ -10945,7 +11066,6 @@
                 <w:rFonts w:ascii="BRH Malayalam Extra" w:hAnsi="BRH Malayalam Extra" w:cs="BRH Malayalam Extra"/>
                 <w:sz w:val="32"/>
                 <w:szCs w:val="32"/>
-                <w:lang w:val="it-IT"/>
               </w:rPr>
               <w:t>öe</w:t>
             </w:r>
@@ -10954,16 +11074,14 @@
                 <w:rFonts w:ascii="BRH Malayalam Extra" w:hAnsi="BRH Malayalam Extra" w:cs="BRH Malayalam Extra"/>
                 <w:sz w:val="28"/>
                 <w:szCs w:val="32"/>
-                <w:lang w:val="it-IT"/>
-              </w:rPr>
-              <w:t>–</w:t>
-            </w:r>
-            <w:r>
-              <w:rPr>
-                <w:rFonts w:ascii="BRH Malayalam Extra" w:hAnsi="BRH Malayalam Extra" w:cs="BRH Malayalam Extra"/>
-                <w:sz w:val="32"/>
-                <w:szCs w:val="32"/>
-                <w:lang w:val="it-IT"/>
+              </w:rPr>
+              <w:t>–</w:t>
+            </w:r>
+            <w:r>
+              <w:rPr>
+                <w:rFonts w:ascii="BRH Malayalam Extra" w:hAnsi="BRH Malayalam Extra" w:cs="BRH Malayalam Extra"/>
+                <w:sz w:val="32"/>
+                <w:szCs w:val="32"/>
               </w:rPr>
               <w:t>Rd—dx</w:t>
             </w:r>
@@ -10972,16 +11090,14 @@
                 <w:rFonts w:ascii="BRH Malayalam Extra" w:hAnsi="BRH Malayalam Extra" w:cs="BRH Malayalam Extra"/>
                 <w:sz w:val="28"/>
                 <w:szCs w:val="32"/>
-                <w:lang w:val="it-IT"/>
-              </w:rPr>
-              <w:t>–</w:t>
-            </w:r>
-            <w:r>
-              <w:rPr>
-                <w:rFonts w:ascii="BRH Malayalam Extra" w:hAnsi="BRH Malayalam Extra" w:cs="BRH Malayalam Extra"/>
-                <w:sz w:val="32"/>
-                <w:szCs w:val="32"/>
-                <w:lang w:val="it-IT"/>
+              </w:rPr>
+              <w:t>–</w:t>
+            </w:r>
+            <w:r>
+              <w:rPr>
+                <w:rFonts w:ascii="BRH Malayalam Extra" w:hAnsi="BRH Malayalam Extra" w:cs="BRH Malayalam Extra"/>
+                <w:sz w:val="32"/>
+                <w:szCs w:val="32"/>
               </w:rPr>
               <w:t>¥jZy— öe - R</w:t>
             </w:r>
@@ -10991,7 +11107,6 @@
                 <w:sz w:val="32"/>
                 <w:szCs w:val="32"/>
                 <w:highlight w:val="yellow"/>
-                <w:lang w:val="it-IT"/>
               </w:rPr>
               <w:t>x</w:t>
             </w:r>
@@ -11000,7 +11115,6 @@
                 <w:rFonts w:ascii="BRH Malayalam Extra" w:hAnsi="BRH Malayalam Extra" w:cs="BRH Malayalam Extra"/>
                 <w:sz w:val="32"/>
                 <w:szCs w:val="32"/>
-                <w:lang w:val="it-IT"/>
               </w:rPr>
               <w:t xml:space="preserve">d—dxj | </w:t>
             </w:r>
@@ -11021,7 +11135,6 @@
                 <w:rFonts w:ascii="BRH Malayalam Extra" w:hAnsi="BRH Malayalam Extra" w:cs="BRH Malayalam Extra"/>
                 <w:sz w:val="32"/>
                 <w:szCs w:val="32"/>
-                <w:lang w:val="it-IT"/>
               </w:rPr>
             </w:pPr>
             <w:r>
@@ -11029,7 +11142,6 @@
                 <w:rFonts w:ascii="BRH Malayalam Extra" w:hAnsi="BRH Malayalam Extra" w:cs="BRH Malayalam Extra"/>
                 <w:sz w:val="32"/>
                 <w:szCs w:val="32"/>
-                <w:lang w:val="it-IT"/>
               </w:rPr>
               <w:t>(</w:t>
             </w:r>
@@ -11037,7 +11149,6 @@
               <w:rPr>
                 <w:rFonts w:cs="BRH Malayalam Extra"/>
                 <w:szCs w:val="32"/>
-                <w:lang w:val="it-IT"/>
               </w:rPr>
               <w:t>41</w:t>
             </w:r>
@@ -11046,7 +11157,6 @@
                 <w:rFonts w:ascii="BRH Malayalam Extra" w:hAnsi="BRH Malayalam Extra" w:cs="BRH Malayalam Extra"/>
                 <w:sz w:val="32"/>
                 <w:szCs w:val="32"/>
-                <w:lang w:val="it-IT"/>
               </w:rPr>
               <w:t>)</w:t>
             </w:r>
@@ -11054,7 +11164,6 @@
               <w:rPr>
                 <w:rFonts w:cs="BRH Malayalam Extra"/>
                 <w:szCs w:val="32"/>
-                <w:lang w:val="it-IT"/>
               </w:rPr>
               <w:t>[P28</w:t>
             </w:r>
@@ -11063,7 +11172,6 @@
                 <w:rFonts w:ascii="BRH Malayalam Extra" w:hAnsi="BRH Malayalam Extra" w:cs="BRH Malayalam Extra"/>
                 <w:sz w:val="32"/>
                 <w:szCs w:val="32"/>
-                <w:lang w:val="it-IT"/>
               </w:rPr>
               <w:t xml:space="preserve">] </w:t>
             </w:r>
@@ -11071,7 +11179,6 @@
               <w:rPr>
                 <w:rFonts w:cs="BRH Malayalam Extra"/>
                 <w:szCs w:val="32"/>
-                <w:lang w:val="it-IT"/>
               </w:rPr>
               <w:t>6</w:t>
             </w:r>
@@ -11080,7 +11187,6 @@
                 <w:rFonts w:ascii="BRH Malayalam Extra" w:hAnsi="BRH Malayalam Extra" w:cs="BRH Malayalam Extra"/>
                 <w:sz w:val="32"/>
                 <w:szCs w:val="32"/>
-                <w:lang w:val="it-IT"/>
               </w:rPr>
               <w:t>.</w:t>
             </w:r>
@@ -11088,7 +11194,6 @@
               <w:rPr>
                 <w:rFonts w:cs="BRH Malayalam Extra"/>
                 <w:szCs w:val="32"/>
-                <w:lang w:val="it-IT"/>
               </w:rPr>
               <w:t>3</w:t>
             </w:r>
@@ -11097,7 +11202,6 @@
                 <w:rFonts w:ascii="BRH Malayalam Extra" w:hAnsi="BRH Malayalam Extra" w:cs="BRH Malayalam Extra"/>
                 <w:sz w:val="32"/>
                 <w:szCs w:val="32"/>
-                <w:lang w:val="it-IT"/>
               </w:rPr>
               <w:t>.</w:t>
             </w:r>
@@ -11105,7 +11209,6 @@
               <w:rPr>
                 <w:rFonts w:cs="BRH Malayalam Extra"/>
                 <w:szCs w:val="32"/>
-                <w:lang w:val="it-IT"/>
               </w:rPr>
               <w:t>5</w:t>
             </w:r>
@@ -11114,7 +11217,6 @@
                 <w:rFonts w:ascii="BRH Malayalam Extra" w:hAnsi="BRH Malayalam Extra" w:cs="BRH Malayalam Extra"/>
                 <w:sz w:val="32"/>
                 <w:szCs w:val="32"/>
-                <w:lang w:val="it-IT"/>
               </w:rPr>
               <w:t>.</w:t>
             </w:r>
@@ -11122,7 +11224,6 @@
               <w:rPr>
                 <w:rFonts w:cs="BRH Malayalam Extra"/>
                 <w:szCs w:val="32"/>
-                <w:lang w:val="it-IT"/>
               </w:rPr>
               <w:t>1</w:t>
             </w:r>
@@ -11131,7 +11232,6 @@
                 <w:rFonts w:ascii="BRH Malayalam Extra" w:hAnsi="BRH Malayalam Extra" w:cs="BRH Malayalam Extra"/>
                 <w:sz w:val="32"/>
                 <w:szCs w:val="32"/>
-                <w:lang w:val="it-IT"/>
               </w:rPr>
               <w:t>(</w:t>
             </w:r>
@@ -11139,7 +11239,6 @@
               <w:rPr>
                 <w:rFonts w:cs="BRH Malayalam Extra"/>
                 <w:szCs w:val="32"/>
-                <w:lang w:val="it-IT"/>
               </w:rPr>
               <w:t>36</w:t>
             </w:r>
@@ -11148,7 +11247,6 @@
                 <w:rFonts w:ascii="BRH Malayalam Extra" w:hAnsi="BRH Malayalam Extra" w:cs="BRH Malayalam Extra"/>
                 <w:sz w:val="32"/>
                 <w:szCs w:val="32"/>
-                <w:lang w:val="it-IT"/>
               </w:rPr>
               <w:t>)- öe</w:t>
             </w:r>
@@ -11157,16 +11255,14 @@
                 <w:rFonts w:ascii="BRH Malayalam Extra" w:hAnsi="BRH Malayalam Extra" w:cs="BRH Malayalam Extra"/>
                 <w:sz w:val="28"/>
                 <w:szCs w:val="32"/>
-                <w:lang w:val="it-IT"/>
-              </w:rPr>
-              <w:t>–</w:t>
-            </w:r>
-            <w:r>
-              <w:rPr>
-                <w:rFonts w:ascii="BRH Malayalam Extra" w:hAnsi="BRH Malayalam Extra" w:cs="BRH Malayalam Extra"/>
-                <w:sz w:val="32"/>
-                <w:szCs w:val="32"/>
-                <w:lang w:val="it-IT"/>
+              </w:rPr>
+              <w:t>–</w:t>
+            </w:r>
+            <w:r>
+              <w:rPr>
+                <w:rFonts w:ascii="BRH Malayalam Extra" w:hAnsi="BRH Malayalam Extra" w:cs="BRH Malayalam Extra"/>
+                <w:sz w:val="32"/>
+                <w:szCs w:val="32"/>
               </w:rPr>
               <w:t>Rd—dxj |</w:t>
             </w:r>
@@ -11182,7 +11278,6 @@
                 <w:rFonts w:cs="BRH Malayalam Extra"/>
                 <w:color w:val="000000"/>
                 <w:szCs w:val="40"/>
-                <w:lang w:val="it-IT"/>
               </w:rPr>
             </w:pPr>
             <w:r>
@@ -11190,7 +11285,6 @@
                 <w:rFonts w:ascii="BRH Malayalam Extra" w:hAnsi="BRH Malayalam Extra" w:cs="BRH Malayalam Extra"/>
                 <w:sz w:val="32"/>
                 <w:szCs w:val="32"/>
-                <w:lang w:val="it-IT"/>
               </w:rPr>
               <w:t>öe</w:t>
             </w:r>
@@ -11199,16 +11293,14 @@
                 <w:rFonts w:ascii="BRH Malayalam Extra" w:hAnsi="BRH Malayalam Extra" w:cs="BRH Malayalam Extra"/>
                 <w:sz w:val="28"/>
                 <w:szCs w:val="32"/>
-                <w:lang w:val="it-IT"/>
-              </w:rPr>
-              <w:t>–</w:t>
-            </w:r>
-            <w:r>
-              <w:rPr>
-                <w:rFonts w:ascii="BRH Malayalam Extra" w:hAnsi="BRH Malayalam Extra" w:cs="BRH Malayalam Extra"/>
-                <w:sz w:val="32"/>
-                <w:szCs w:val="32"/>
-                <w:lang w:val="it-IT"/>
+              </w:rPr>
+              <w:t>–</w:t>
+            </w:r>
+            <w:r>
+              <w:rPr>
+                <w:rFonts w:ascii="BRH Malayalam Extra" w:hAnsi="BRH Malayalam Extra" w:cs="BRH Malayalam Extra"/>
+                <w:sz w:val="32"/>
+                <w:szCs w:val="32"/>
               </w:rPr>
               <w:t>Rd—dx</w:t>
             </w:r>
@@ -11217,16 +11309,14 @@
                 <w:rFonts w:ascii="BRH Malayalam Extra" w:hAnsi="BRH Malayalam Extra" w:cs="BRH Malayalam Extra"/>
                 <w:sz w:val="28"/>
                 <w:szCs w:val="32"/>
-                <w:lang w:val="it-IT"/>
-              </w:rPr>
-              <w:t>–</w:t>
-            </w:r>
-            <w:r>
-              <w:rPr>
-                <w:rFonts w:ascii="BRH Malayalam Extra" w:hAnsi="BRH Malayalam Extra" w:cs="BRH Malayalam Extra"/>
-                <w:sz w:val="32"/>
-                <w:szCs w:val="32"/>
-                <w:lang w:val="it-IT"/>
+              </w:rPr>
+              <w:t>–</w:t>
+            </w:r>
+            <w:r>
+              <w:rPr>
+                <w:rFonts w:ascii="BRH Malayalam Extra" w:hAnsi="BRH Malayalam Extra" w:cs="BRH Malayalam Extra"/>
+                <w:sz w:val="32"/>
+                <w:szCs w:val="32"/>
               </w:rPr>
               <w:t xml:space="preserve">¥jZy— öe - </w:t>
             </w:r>
@@ -11236,7 +11326,6 @@
                 <w:sz w:val="32"/>
                 <w:szCs w:val="32"/>
                 <w:highlight w:val="green"/>
-                <w:lang w:val="it-IT"/>
               </w:rPr>
               <w:t>R</w:t>
             </w:r>
@@ -11245,7 +11334,6 @@
                 <w:rFonts w:ascii="BRH Malayalam Extra" w:hAnsi="BRH Malayalam Extra" w:cs="BRH Malayalam Extra"/>
                 <w:sz w:val="32"/>
                 <w:szCs w:val="32"/>
-                <w:lang w:val="it-IT"/>
               </w:rPr>
               <w:t xml:space="preserve">d—dxj | </w:t>
             </w:r>

</xml_diff>